<commit_message>
Lab 3/ Lab 4 update
</commit_message>
<xml_diff>
--- a/Lab 3/lab_3_report.docx
+++ b/Lab 3/lab_3_report.docx
@@ -737,8 +737,6 @@
             <w:r>
               <w:t>9</w:t>
             </w:r>
-            <w:bookmarkStart w:id="3" w:name="_GoBack"/>
-            <w:bookmarkEnd w:id="3"/>
             <w:r>
               <w:t>/18</w:t>
             </w:r>
@@ -826,7 +824,7 @@
         </w:rPr>
         <w:t>upholds the principles of academic integrity, as defined in the ANU Policy</w:t>
       </w:r>
-      <w:hyperlink r:id="rId5" w:tgtFrame="_blank" w:history="1">
+      <w:hyperlink r:id="rId7" w:tgtFrame="_blank" w:history="1">
         <w:r>
           <w:rPr>
             <w:rStyle w:val="Hyperlink"/>
@@ -937,8 +935,9 @@
           <w:szCs w:val="20"/>
         </w:rPr>
         <w:sectPr>
-          <w:footerReference w:type="default" r:id="rId6"/>
-          <w:headerReference w:type="first" r:id="rId7"/>
+          <w:headerReference w:type="default" r:id="rId8"/>
+          <w:footerReference w:type="default" r:id="rId9"/>
+          <w:headerReference w:type="first" r:id="rId10"/>
           <w:pgSz w:w="11906" w:h="16838" w:code="9"/>
           <w:pgMar w:top="1440" w:right="1440" w:bottom="1440" w:left="1440" w:header="0" w:footer="266" w:gutter="0"/>
           <w:cols w:space="708"/>
@@ -972,7 +971,19 @@
           <w:lang w:val="en-US"/>
         </w:rPr>
         <w:lastRenderedPageBreak/>
-        <w:t>The strategy used by the implemented to detect the red tape mark on path was detecting the color of the tape apart from detecting the path color using. When the robot is sensing only the path color (blue tape), it moves at speed of 0.3 ms</w:t>
+        <w:t>The strategy used by the implemented to detect the red tape mark on path was detecting the color of the tape apart from detecting the path color using</w:t>
+      </w:r>
+      <w:r>
+        <w:rPr>
+          <w:lang w:val="en-US"/>
+        </w:rPr>
+        <w:t xml:space="preserve"> multiple masks</w:t>
+      </w:r>
+      <w:r>
+        <w:rPr>
+          <w:lang w:val="en-US"/>
+        </w:rPr>
+        <w:t>. When the robot is sensing only the path color (blue tape), it moves at speed of 0.3 ms</w:t>
       </w:r>
       <w:r>
         <w:rPr>
@@ -1018,6 +1029,15 @@
         </w:rPr>
         <w:t xml:space="preserve"> and plays the three blind mice song. The blue and red colors are detected using different masks with same kernel.</w:t>
       </w:r>
+    </w:p>
+    <w:p>
+      <w:pPr>
+        <w:pStyle w:val="ListParagraph"/>
+        <w:jc w:val="both"/>
+        <w:rPr>
+          <w:lang w:val="en-US"/>
+        </w:rPr>
+      </w:pPr>
     </w:p>
     <w:p>
       <w:pPr>
@@ -1047,6 +1067,15 @@
     <w:p>
       <w:pPr>
         <w:pStyle w:val="ListParagraph"/>
+        <w:jc w:val="both"/>
+        <w:rPr>
+          <w:lang w:val="en-US"/>
+        </w:rPr>
+      </w:pPr>
+    </w:p>
+    <w:p>
+      <w:pPr>
+        <w:pStyle w:val="ListParagraph"/>
         <w:numPr>
           <w:ilvl w:val="0"/>
           <w:numId w:val="1"/>
@@ -1060,6 +1089,12 @@
         <w:rPr>
           <w:lang w:val="en-US"/>
         </w:rPr>
+        <w:t xml:space="preserve">In task 1, </w:t>
+      </w:r>
+      <w:r>
+        <w:rPr>
+          <w:lang w:val="en-US"/>
+        </w:rPr>
         <w:t>The algorithm subscribes itself to “camera/</w:t>
       </w:r>
       <w:proofErr w:type="spellStart"/>
@@ -1088,7 +1123,70 @@
         <w:rPr>
           <w:lang w:val="en-US"/>
         </w:rPr>
-        <w:t>” to get the image from the vision sensor (Kinect).</w:t>
+        <w:t xml:space="preserve">” </w:t>
+      </w:r>
+      <w:r>
+        <w:rPr>
+          <w:lang w:val="en-US"/>
+        </w:rPr>
+        <w:fldChar w:fldCharType="begin"/>
+      </w:r>
+      <w:r>
+        <w:rPr>
+          <w:lang w:val="en-US"/>
+        </w:rPr>
+        <w:instrText xml:space="preserve"> ADDIN EN.CITE &lt;EndNote&gt;&lt;Cite&gt;&lt;Author&gt;Morgan Quigley&lt;/Author&gt;&lt;Year&gt;2015&lt;/Year&gt;&lt;RecNum&gt;81&lt;/RecNum&gt;&lt;DisplayText&gt;[1, 2]&lt;/DisplayText&gt;&lt;record&gt;&lt;rec-number&gt;81&lt;/rec-number&gt;&lt;foreign-keys&gt;&lt;key app="EN" db-id="x5022555nfa5zceazvn5e5w4p9vtd2wf52zp" timestamp="1533960256"&gt;81&lt;/key&gt;&lt;/foreign-keys&gt;&lt;ref-type name="Book"&gt;6&lt;/ref-type&gt;&lt;contributors&gt;&lt;authors&gt;&lt;author&gt;Morgan Quigley, Brian Gerkey, and William D. Smart&lt;/author&gt;&lt;/authors&gt;&lt;/contributors&gt;&lt;titles&gt;&lt;title&gt;Programming Robots with ROS&lt;/title&gt;&lt;/titles&gt;&lt;dates&gt;&lt;year&gt;2015&lt;/year&gt;&lt;/dates&gt;&lt;urls&gt;&lt;related-urls&gt;&lt;url&gt;http://marte.aslab.upm.es/redmine/files/dmsf/p_drone-testbed/170324115730_268_Quigley_-_Programming_Robots_with_ROS.pdf&lt;/url&gt;&lt;/related-urls&gt;&lt;/urls&gt;&lt;/record&gt;&lt;/Cite&gt;&lt;Cite&gt;&lt;RecNum&gt;79&lt;/RecNum&gt;&lt;record&gt;&lt;rec-number&gt;79&lt;/rec-number&gt;&lt;foreign-keys&gt;&lt;key app="EN" db-id="x5022555nfa5zceazvn5e5w4p9vtd2wf52zp" timestamp="1533959399"&gt;79&lt;/key&gt;&lt;/foreign-keys&gt;&lt;ref-type name="Book"&gt;6&lt;/ref-type&gt;&lt;contributors&gt;&lt;/contributors&gt;&lt;titles&gt;&lt;title&gt;ROS Documentation&lt;/title&gt;&lt;/titles&gt;&lt;dates&gt;&lt;/dates&gt;&lt;urls&gt;&lt;related-urls&gt;&lt;url&gt;http://wiki.ros.org/&lt;/url&gt;&lt;/related-urls&gt;&lt;/urls&gt;&lt;/record&gt;&lt;/Cite&gt;&lt;/EndNote&gt;</w:instrText>
+      </w:r>
+      <w:r>
+        <w:rPr>
+          <w:lang w:val="en-US"/>
+        </w:rPr>
+        <w:fldChar w:fldCharType="separate"/>
+      </w:r>
+      <w:r>
+        <w:rPr>
+          <w:noProof/>
+          <w:lang w:val="en-US"/>
+        </w:rPr>
+        <w:t>[1, 2]</w:t>
+      </w:r>
+      <w:r>
+        <w:rPr>
+          <w:lang w:val="en-US"/>
+        </w:rPr>
+        <w:fldChar w:fldCharType="end"/>
+      </w:r>
+      <w:r>
+        <w:rPr>
+          <w:lang w:val="en-US"/>
+        </w:rPr>
+        <w:t xml:space="preserve"> </w:t>
+      </w:r>
+      <w:r>
+        <w:rPr>
+          <w:lang w:val="en-US"/>
+        </w:rPr>
+        <w:t xml:space="preserve">(type – </w:t>
+      </w:r>
+      <w:proofErr w:type="spellStart"/>
+      <w:r>
+        <w:rPr>
+          <w:lang w:val="en-US"/>
+        </w:rPr>
+        <w:t>sensor_msgs</w:t>
+      </w:r>
+      <w:proofErr w:type="spellEnd"/>
+      <w:r>
+        <w:rPr>
+          <w:lang w:val="en-US"/>
+        </w:rPr>
+        <w:t xml:space="preserve">/Image, uint32 seq) </w:t>
+      </w:r>
+      <w:r>
+        <w:rPr>
+          <w:lang w:val="en-US"/>
+        </w:rPr>
+        <w:t>to get the image from the vision sensor (Kinect).</w:t>
       </w:r>
     </w:p>
     <w:p>
@@ -1180,6 +1278,199 @@
     </w:p>
     <w:p>
       <w:pPr>
+        <w:ind w:left="720"/>
+        <w:jc w:val="both"/>
+        <w:rPr>
+          <w:lang w:val="en-US"/>
+        </w:rPr>
+      </w:pPr>
+      <w:r>
+        <w:rPr>
+          <w:lang w:val="en-US"/>
+        </w:rPr>
+        <w:t xml:space="preserve">In task 2, the algorithm subscribes itself to </w:t>
+      </w:r>
+      <w:r>
+        <w:rPr>
+          <w:lang w:val="en-US"/>
+        </w:rPr>
+        <w:t>“camera/</w:t>
+      </w:r>
+      <w:proofErr w:type="spellStart"/>
+      <w:r>
+        <w:rPr>
+          <w:lang w:val="en-US"/>
+        </w:rPr>
+        <w:t>rgb</w:t>
+      </w:r>
+      <w:proofErr w:type="spellEnd"/>
+      <w:r>
+        <w:rPr>
+          <w:lang w:val="en-US"/>
+        </w:rPr>
+        <w:t>/</w:t>
+      </w:r>
+      <w:proofErr w:type="spellStart"/>
+      <w:r>
+        <w:rPr>
+          <w:lang w:val="en-US"/>
+        </w:rPr>
+        <w:t>image_raw</w:t>
+      </w:r>
+      <w:proofErr w:type="spellEnd"/>
+      <w:r>
+        <w:rPr>
+          <w:lang w:val="en-US"/>
+        </w:rPr>
+        <w:t>”</w:t>
+      </w:r>
+      <w:r>
+        <w:rPr>
+          <w:lang w:val="en-US"/>
+        </w:rPr>
+        <w:t xml:space="preserve"> and “</w:t>
+      </w:r>
+      <w:proofErr w:type="spellStart"/>
+      <w:r>
+        <w:rPr>
+          <w:lang w:val="en-US"/>
+        </w:rPr>
+        <w:t>cylinderTopic</w:t>
+      </w:r>
+      <w:proofErr w:type="spellEnd"/>
+      <w:r>
+        <w:rPr>
+          <w:lang w:val="en-US"/>
+        </w:rPr>
+        <w:t>/</w:t>
+      </w:r>
+      <w:proofErr w:type="spellStart"/>
+      <w:r>
+        <w:rPr>
+          <w:lang w:val="en-US"/>
+        </w:rPr>
+        <w:t>cylDataArray</w:t>
+      </w:r>
+      <w:proofErr w:type="spellEnd"/>
+      <w:r>
+        <w:rPr>
+          <w:lang w:val="en-US"/>
+        </w:rPr>
+        <w:t xml:space="preserve">”. Here </w:t>
+      </w:r>
+      <w:r>
+        <w:rPr>
+          <w:lang w:val="en-US"/>
+        </w:rPr>
+        <w:t>“</w:t>
+      </w:r>
+      <w:proofErr w:type="spellStart"/>
+      <w:r>
+        <w:rPr>
+          <w:lang w:val="en-US"/>
+        </w:rPr>
+        <w:t>cylinderTopic</w:t>
+      </w:r>
+      <w:proofErr w:type="spellEnd"/>
+      <w:r>
+        <w:rPr>
+          <w:lang w:val="en-US"/>
+        </w:rPr>
+        <w:t>/</w:t>
+      </w:r>
+      <w:proofErr w:type="spellStart"/>
+      <w:r>
+        <w:rPr>
+          <w:lang w:val="en-US"/>
+        </w:rPr>
+        <w:t>cylDataArray</w:t>
+      </w:r>
+      <w:proofErr w:type="spellEnd"/>
+      <w:r>
+        <w:rPr>
+          <w:lang w:val="en-US"/>
+        </w:rPr>
+        <w:t>”</w:t>
+      </w:r>
+      <w:r>
+        <w:rPr>
+          <w:lang w:val="en-US"/>
+        </w:rPr>
+        <w:t xml:space="preserve"> provides data of cylinder (label, </w:t>
+      </w:r>
+      <w:proofErr w:type="spellStart"/>
+      <w:r>
+        <w:rPr>
+          <w:lang w:val="en-US"/>
+        </w:rPr>
+        <w:t>Xrobot</w:t>
+      </w:r>
+      <w:proofErr w:type="spellEnd"/>
+      <w:r>
+        <w:rPr>
+          <w:lang w:val="en-US"/>
+        </w:rPr>
+        <w:t xml:space="preserve">/ </w:t>
+      </w:r>
+      <w:proofErr w:type="spellStart"/>
+      <w:r>
+        <w:rPr>
+          <w:lang w:val="en-US"/>
+        </w:rPr>
+        <w:t>Zrobot</w:t>
+      </w:r>
+      <w:proofErr w:type="spellEnd"/>
+      <w:r>
+        <w:rPr>
+          <w:lang w:val="en-US"/>
+        </w:rPr>
+        <w:t xml:space="preserve"> (distance/ orientation from the cylinder). Later, it uses message from </w:t>
+      </w:r>
+      <w:r>
+        <w:rPr>
+          <w:lang w:val="en-US"/>
+        </w:rPr>
+        <w:t>“camera/</w:t>
+      </w:r>
+      <w:proofErr w:type="spellStart"/>
+      <w:r>
+        <w:rPr>
+          <w:lang w:val="en-US"/>
+        </w:rPr>
+        <w:t>rgb</w:t>
+      </w:r>
+      <w:proofErr w:type="spellEnd"/>
+      <w:r>
+        <w:rPr>
+          <w:lang w:val="en-US"/>
+        </w:rPr>
+        <w:t>/</w:t>
+      </w:r>
+      <w:proofErr w:type="spellStart"/>
+      <w:r>
+        <w:rPr>
+          <w:lang w:val="en-US"/>
+        </w:rPr>
+        <w:t>image_raw</w:t>
+      </w:r>
+      <w:proofErr w:type="spellEnd"/>
+      <w:r>
+        <w:rPr>
+          <w:lang w:val="en-US"/>
+        </w:rPr>
+        <w:t>”</w:t>
+      </w:r>
+      <w:r>
+        <w:rPr>
+          <w:lang w:val="en-US"/>
+        </w:rPr>
+        <w:t xml:space="preserve"> to orient itself to desired cylinder and move into the control loop.</w:t>
+      </w:r>
+      <w:bookmarkStart w:id="3" w:name="_GoBack"/>
+      <w:bookmarkEnd w:id="3"/>
+    </w:p>
+    <w:p>
+      <w:pPr>
         <w:pStyle w:val="ListParagraph"/>
         <w:numPr>
           <w:ilvl w:val="0"/>
@@ -1202,6 +1493,37 @@
         </w:rPr>
         <w:t xml:space="preserve">Exteroceptive/ Passive </w:t>
       </w:r>
+      <w:r>
+        <w:rPr>
+          <w:lang w:val="en-US"/>
+        </w:rPr>
+        <w:fldChar w:fldCharType="begin"/>
+      </w:r>
+      <w:r>
+        <w:rPr>
+          <w:lang w:val="en-US"/>
+        </w:rPr>
+        <w:instrText xml:space="preserve"> ADDIN EN.CITE &lt;EndNote&gt;&lt;Cite&gt;&lt;Author&gt;Roland Siegwart&lt;/Author&gt;&lt;Year&gt;2004&lt;/Year&gt;&lt;RecNum&gt;77&lt;/RecNum&gt;&lt;DisplayText&gt;[3]&lt;/DisplayText&gt;&lt;record&gt;&lt;rec-number&gt;77&lt;/rec-number&gt;&lt;foreign-keys&gt;&lt;key app="EN" db-id="x5022555nfa5zceazvn5e5w4p9vtd2wf52zp" timestamp="1533959168"&gt;77&lt;/key&gt;&lt;/foreign-keys&gt;&lt;ref-type name="Book"&gt;6&lt;/ref-type&gt;&lt;contributors&gt;&lt;authors&gt;&lt;author&gt;Roland Siegwart,, Illah R Nourbaksh&lt;/author&gt;&lt;/authors&gt;&lt;/contributors&gt;&lt;titles&gt;&lt;title&gt;Introduction to Autonomous Mobile Robots&lt;/title&gt;&lt;/titles&gt;&lt;dates&gt;&lt;year&gt;2004&lt;/year&gt;&lt;/dates&gt;&lt;publisher&gt;MIT Press&lt;/publisher&gt;&lt;urls&gt;&lt;/urls&gt;&lt;/record&gt;&lt;/Cite&gt;&lt;/EndNote&gt;</w:instrText>
+      </w:r>
+      <w:r>
+        <w:rPr>
+          <w:lang w:val="en-US"/>
+        </w:rPr>
+        <w:fldChar w:fldCharType="separate"/>
+      </w:r>
+      <w:r>
+        <w:rPr>
+          <w:noProof/>
+          <w:lang w:val="en-US"/>
+        </w:rPr>
+        <w:t>[3]</w:t>
+      </w:r>
+      <w:r>
+        <w:rPr>
+          <w:lang w:val="en-US"/>
+        </w:rPr>
+        <w:fldChar w:fldCharType="end"/>
+      </w:r>
     </w:p>
     <w:p>
       <w:pPr>
@@ -1215,13 +1537,7 @@
         <w:rPr>
           <w:lang w:val="en-US"/>
         </w:rPr>
-        <w:t xml:space="preserve">CCD Camera - </w:t>
-      </w:r>
-      <w:r>
-        <w:rPr>
-          <w:lang w:val="en-US"/>
-        </w:rPr>
-        <w:t>Exteroceptive/ Passive</w:t>
+        <w:t>CCD Camera - Exteroceptive/ Passive</w:t>
       </w:r>
     </w:p>
     <w:p>
@@ -1236,25 +1552,7 @@
         <w:rPr>
           <w:lang w:val="en-US"/>
         </w:rPr>
-        <w:t xml:space="preserve">CMOS Camera - </w:t>
-      </w:r>
-      <w:r>
-        <w:rPr>
-          <w:lang w:val="en-US"/>
-        </w:rPr>
-        <w:t>Exteroceptive/</w:t>
-      </w:r>
-      <w:r>
-        <w:rPr>
-          <w:lang w:val="en-US"/>
-        </w:rPr>
-        <w:t xml:space="preserve"> </w:t>
-      </w:r>
-      <w:r>
-        <w:rPr>
-          <w:lang w:val="en-US"/>
-        </w:rPr>
-        <w:t>Passive</w:t>
+        <w:t>CMOS Camera - Exteroceptive/ Passive</w:t>
       </w:r>
     </w:p>
     <w:p>
@@ -1269,25 +1567,7 @@
         <w:rPr>
           <w:lang w:val="en-US"/>
         </w:rPr>
-        <w:t xml:space="preserve">SICK Laser Scanner - </w:t>
-      </w:r>
-      <w:r>
-        <w:rPr>
-          <w:lang w:val="en-US"/>
-        </w:rPr>
-        <w:t>Exteroceptive/</w:t>
-      </w:r>
-      <w:r>
-        <w:rPr>
-          <w:lang w:val="en-US"/>
-        </w:rPr>
-        <w:t xml:space="preserve"> Act</w:t>
-      </w:r>
-      <w:r>
-        <w:rPr>
-          <w:lang w:val="en-US"/>
-        </w:rPr>
-        <w:t>ive</w:t>
+        <w:t>SICK Laser Scanner - Exteroceptive/ Active</w:t>
       </w:r>
     </w:p>
     <w:p>
@@ -1347,14 +1627,17 @@
         <w:rPr>
           <w:lang w:val="en-US"/>
         </w:rPr>
-        <w:t xml:space="preserve">GPS receiver - </w:t>
-      </w:r>
-      <w:r>
-        <w:rPr>
-          <w:lang w:val="en-US"/>
-        </w:rPr>
-        <w:t>Exteroceptive/ Active</w:t>
-      </w:r>
+        <w:t>GPS receiver - Exteroceptive/ Active</w:t>
+      </w:r>
+    </w:p>
+    <w:p>
+      <w:pPr>
+        <w:pStyle w:val="ListParagraph"/>
+        <w:jc w:val="both"/>
+        <w:rPr>
+          <w:lang w:val="en-US"/>
+        </w:rPr>
+      </w:pPr>
     </w:p>
     <w:p>
       <w:pPr>
@@ -1375,11 +1658,45 @@
         <w:br/>
         <w:t>1. Advantages of cameras:</w:t>
       </w:r>
+      <w:r>
+        <w:rPr>
+          <w:lang w:val="en-US"/>
+        </w:rPr>
+        <w:fldChar w:fldCharType="begin"/>
+      </w:r>
+      <w:r>
+        <w:rPr>
+          <w:lang w:val="en-US"/>
+        </w:rPr>
+        <w:instrText xml:space="preserve"> ADDIN EN.CITE &lt;EndNote&gt;&lt;Cite&gt;&lt;Author&gt;Roland Siegwart&lt;/Author&gt;&lt;Year&gt;2004&lt;/Year&gt;&lt;RecNum&gt;77&lt;/RecNum&gt;&lt;DisplayText&gt;[3-5]&lt;/DisplayText&gt;&lt;record&gt;&lt;rec-number&gt;77&lt;/rec-number&gt;&lt;foreign-keys&gt;&lt;key app="EN" db-id="x5022555nfa5zceazvn5e5w4p9vtd2wf52zp" timestamp="1533959168"&gt;77&lt;/key&gt;&lt;/foreign-keys&gt;&lt;ref-type name="Book"&gt;6&lt;/ref-type&gt;&lt;contributors&gt;&lt;authors&gt;&lt;author&gt;Roland Siegwart,, Illah R Nourbaksh&lt;/author&gt;&lt;/authors&gt;&lt;/contributors&gt;&lt;titles&gt;&lt;title&gt;Introduction to Autonomous Mobile Robots&lt;/title&gt;&lt;/titles&gt;&lt;dates&gt;&lt;year&gt;2004&lt;/year&gt;&lt;/dates&gt;&lt;publisher&gt;MIT Press&lt;/publisher&gt;&lt;urls&gt;&lt;/urls&gt;&lt;/record&gt;&lt;/Cite&gt;&lt;Cite&gt;&lt;Author&gt;Szeliski&lt;/Author&gt;&lt;Year&gt;2010&lt;/Year&gt;&lt;RecNum&gt;6&lt;/RecNum&gt;&lt;record&gt;&lt;rec-number&gt;6&lt;/rec-number&gt;&lt;foreign-keys&gt;&lt;key app="EN" db-id="x5022555nfa5zceazvn5e5w4p9vtd2wf52zp" timestamp="1520810031"&gt;6&lt;/key&gt;&lt;/foreign-keys&gt;&lt;ref-type name="Book"&gt;6&lt;/ref-type&gt;&lt;contributors&gt;&lt;authors&gt;&lt;author&gt;Richard Szeliski&lt;/author&gt;&lt;/authors&gt;&lt;/contributors&gt;&lt;titles&gt;&lt;title&gt;Computer Vision: Algorithms and Applications&lt;/title&gt;&lt;/titles&gt;&lt;dates&gt;&lt;year&gt;2010&lt;/year&gt;&lt;/dates&gt;&lt;urls&gt;&lt;related-urls&gt;&lt;url&gt;http://szeliski.org/Book/.&lt;/url&gt;&lt;/related-urls&gt;&lt;/urls&gt;&lt;/record&gt;&lt;/Cite&gt;&lt;Cite&gt;&lt;Author&gt;Richard Hartley&lt;/Author&gt;&lt;Year&gt;2004&lt;/Year&gt;&lt;RecNum&gt;38&lt;/RecNum&gt;&lt;record&gt;&lt;rec-number&gt;38&lt;/rec-number&gt;&lt;foreign-keys&gt;&lt;key app="EN" db-id="x5022555nfa5zceazvn5e5w4p9vtd2wf52zp" timestamp="1524830392"&gt;38&lt;/key&gt;&lt;/foreign-keys&gt;&lt;ref-type name="Book"&gt;6&lt;/ref-type&gt;&lt;contributors&gt;&lt;authors&gt;&lt;author&gt;Richard Hartley, , Andrew Zisserman&lt;/author&gt;&lt;/authors&gt;&lt;/contributors&gt;&lt;titles&gt;&lt;title&gt;Multiple View Geometry in Computer Vision&lt;/title&gt;&lt;/titles&gt;&lt;edition&gt;Second&lt;/edition&gt;&lt;dates&gt;&lt;year&gt;2004&lt;/year&gt;&lt;/dates&gt;&lt;publisher&gt;Cambridge University Press&lt;/publisher&gt;&lt;isbn&gt;978-0-511-18618-9&lt;/isbn&gt;&lt;urls&gt;&lt;/urls&gt;&lt;/record&gt;&lt;/Cite&gt;&lt;/EndNote&gt;</w:instrText>
+      </w:r>
+      <w:r>
+        <w:rPr>
+          <w:lang w:val="en-US"/>
+        </w:rPr>
+        <w:fldChar w:fldCharType="separate"/>
+      </w:r>
+      <w:r>
+        <w:rPr>
+          <w:noProof/>
+          <w:lang w:val="en-US"/>
+        </w:rPr>
+        <w:t>[3-5]</w:t>
+      </w:r>
+      <w:r>
+        <w:rPr>
+          <w:lang w:val="en-US"/>
+        </w:rPr>
+        <w:fldChar w:fldCharType="end"/>
+      </w:r>
     </w:p>
     <w:p>
       <w:pPr>
         <w:pStyle w:val="ListParagraph"/>
-        <w:ind w:left="1440"/>
+        <w:numPr>
+          <w:ilvl w:val="0"/>
+          <w:numId w:val="4"/>
+        </w:numPr>
         <w:jc w:val="both"/>
         <w:rPr>
           <w:lang w:val="en-US"/>
@@ -1395,7 +1712,10 @@
     <w:p>
       <w:pPr>
         <w:pStyle w:val="ListParagraph"/>
-        <w:ind w:left="1440"/>
+        <w:numPr>
+          <w:ilvl w:val="0"/>
+          <w:numId w:val="4"/>
+        </w:numPr>
         <w:jc w:val="both"/>
         <w:rPr>
           <w:lang w:val="en-US"/>
@@ -1411,7 +1731,10 @@
     <w:p>
       <w:pPr>
         <w:pStyle w:val="ListParagraph"/>
-        <w:ind w:left="1440"/>
+        <w:numPr>
+          <w:ilvl w:val="0"/>
+          <w:numId w:val="4"/>
+        </w:numPr>
         <w:jc w:val="both"/>
         <w:rPr>
           <w:lang w:val="en-US"/>
@@ -1436,12 +1759,59 @@
         <w:rPr>
           <w:lang w:val="en-US"/>
         </w:rPr>
-        <w:t>2.  The drawbacks of Kinect sensors are,</w:t>
-      </w:r>
-    </w:p>
-    <w:p>
-      <w:pPr>
-        <w:ind w:left="1440"/>
+        <w:t xml:space="preserve">2.  The drawbacks of Kinect sensors </w:t>
+      </w:r>
+      <w:r>
+        <w:rPr>
+          <w:lang w:val="en-US"/>
+        </w:rPr>
+        <w:fldChar w:fldCharType="begin"/>
+      </w:r>
+      <w:r>
+        <w:rPr>
+          <w:lang w:val="en-US"/>
+        </w:rPr>
+        <w:instrText xml:space="preserve"> ADDIN EN.CITE &lt;EndNote&gt;&lt;Cite&gt;&lt;Author&gt;Roland Siegwart&lt;/Author&gt;&lt;Year&gt;2004&lt;/Year&gt;&lt;RecNum&gt;77&lt;/RecNum&gt;&lt;DisplayText&gt;[3-5]&lt;/DisplayText&gt;&lt;record&gt;&lt;rec-number&gt;77&lt;/rec-number&gt;&lt;foreign-keys&gt;&lt;key app="EN" db-id="x5022555nfa5zceazvn5e5w4p9vtd2wf52zp" timestamp="1533959168"&gt;77&lt;/key&gt;&lt;/foreign-keys&gt;&lt;ref-type name="Book"&gt;6&lt;/ref-type&gt;&lt;contributors&gt;&lt;authors&gt;&lt;author&gt;Roland Siegwart,, Illah R Nourbaksh&lt;/author&gt;&lt;/authors&gt;&lt;/contributors&gt;&lt;titles&gt;&lt;title&gt;Introduction to Autonomous Mobile Robots&lt;/title&gt;&lt;/titles&gt;&lt;dates&gt;&lt;year&gt;2004&lt;/year&gt;&lt;/dates&gt;&lt;publisher&gt;MIT Press&lt;/publisher&gt;&lt;urls&gt;&lt;/urls&gt;&lt;/record&gt;&lt;/Cite&gt;&lt;Cite&gt;&lt;Author&gt;Szeliski&lt;/Author&gt;&lt;Year&gt;2010&lt;/Year&gt;&lt;RecNum&gt;6&lt;/RecNum&gt;&lt;record&gt;&lt;rec-number&gt;6&lt;/rec-number&gt;&lt;foreign-keys&gt;&lt;key app="EN" db-id="x5022555nfa5zceazvn5e5w4p9vtd2wf52zp" timestamp="1520810031"&gt;6&lt;/key&gt;&lt;/foreign-keys&gt;&lt;ref-type name="Book"&gt;6&lt;/ref-type&gt;&lt;contributors&gt;&lt;authors&gt;&lt;author&gt;Richard Szeliski&lt;/author&gt;&lt;/authors&gt;&lt;/contributors&gt;&lt;titles&gt;&lt;title&gt;Computer Vision: Algorithms and Applications&lt;/title&gt;&lt;/titles&gt;&lt;dates&gt;&lt;year&gt;2010&lt;/year&gt;&lt;/dates&gt;&lt;urls&gt;&lt;related-urls&gt;&lt;url&gt;http://szeliski.org/Book/.&lt;/url&gt;&lt;/related-urls&gt;&lt;/urls&gt;&lt;/record&gt;&lt;/Cite&gt;&lt;Cite&gt;&lt;Author&gt;Richard Hartley&lt;/Author&gt;&lt;Year&gt;2004&lt;/Year&gt;&lt;RecNum&gt;38&lt;/RecNum&gt;&lt;record&gt;&lt;rec-number&gt;38&lt;/rec-number&gt;&lt;foreign-keys&gt;&lt;key app="EN" db-id="x5022555nfa5zceazvn5e5w4p9vtd2wf52zp" timestamp="1524830392"&gt;38&lt;/key&gt;&lt;/foreign-keys&gt;&lt;ref-type name="Book"&gt;6&lt;/ref-type&gt;&lt;contributors&gt;&lt;authors&gt;&lt;author&gt;Richard Hartley, , Andrew Zisserman&lt;/author&gt;&lt;/authors&gt;&lt;/contributors&gt;&lt;titles&gt;&lt;title&gt;Multiple View Geometry in Computer Vision&lt;/title&gt;&lt;/titles&gt;&lt;edition&gt;Second&lt;/edition&gt;&lt;dates&gt;&lt;year&gt;2004&lt;/year&gt;&lt;/dates&gt;&lt;publisher&gt;Cambridge University Press&lt;/publisher&gt;&lt;isbn&gt;978-0-511-18618-9&lt;/isbn&gt;&lt;urls&gt;&lt;/urls&gt;&lt;/record&gt;&lt;/Cite&gt;&lt;/EndNote&gt;</w:instrText>
+      </w:r>
+      <w:r>
+        <w:rPr>
+          <w:lang w:val="en-US"/>
+        </w:rPr>
+        <w:fldChar w:fldCharType="separate"/>
+      </w:r>
+      <w:r>
+        <w:rPr>
+          <w:noProof/>
+          <w:lang w:val="en-US"/>
+        </w:rPr>
+        <w:t>[3-5]</w:t>
+      </w:r>
+      <w:r>
+        <w:rPr>
+          <w:lang w:val="en-US"/>
+        </w:rPr>
+        <w:fldChar w:fldCharType="end"/>
+      </w:r>
+      <w:r>
+        <w:rPr>
+          <w:lang w:val="en-US"/>
+        </w:rPr>
+        <w:t xml:space="preserve"> </w:t>
+      </w:r>
+      <w:r>
+        <w:rPr>
+          <w:lang w:val="en-US"/>
+        </w:rPr>
+        <w:t>are,</w:t>
+      </w:r>
+    </w:p>
+    <w:p>
+      <w:pPr>
+        <w:pStyle w:val="ListParagraph"/>
+        <w:numPr>
+          <w:ilvl w:val="0"/>
+          <w:numId w:val="5"/>
+        </w:numPr>
         <w:jc w:val="both"/>
         <w:rPr>
           <w:lang w:val="en-US"/>
@@ -1451,26 +1821,22 @@
         <w:rPr>
           <w:lang w:val="en-US"/>
         </w:rPr>
-        <w:t xml:space="preserve">The sensors on Kinect are prone interference (between RGB camera and depth </w:t>
-      </w:r>
-      <w:proofErr w:type="spellStart"/>
-      <w:r>
-        <w:rPr>
-          <w:lang w:val="en-US"/>
-        </w:rPr>
-        <w:t>sesors</w:t>
-      </w:r>
-      <w:proofErr w:type="spellEnd"/>
-      <w:r>
-        <w:rPr>
-          <w:lang w:val="en-US"/>
-        </w:rPr>
-        <w:t>) causing noise/ misleading data creation.</w:t>
-      </w:r>
-    </w:p>
-    <w:p>
-      <w:pPr>
-        <w:ind w:left="1440"/>
+        <w:t>T</w:t>
+      </w:r>
+      <w:r>
+        <w:rPr>
+          <w:lang w:val="en-US"/>
+        </w:rPr>
+        <w:t>he sensors on Kinect are prone interference (between RGB camera and depth sesors) causing noise/ misleading data creation.</w:t>
+      </w:r>
+    </w:p>
+    <w:p>
+      <w:pPr>
+        <w:pStyle w:val="ListParagraph"/>
+        <w:numPr>
+          <w:ilvl w:val="0"/>
+          <w:numId w:val="5"/>
+        </w:numPr>
         <w:jc w:val="both"/>
         <w:rPr>
           <w:lang w:val="en-US"/>
@@ -1480,12 +1846,17 @@
         <w:rPr>
           <w:lang w:val="en-US"/>
         </w:rPr>
+        <w:lastRenderedPageBreak/>
         <w:t>The background light / environmental lighting conditions may affect the accuracy of the data.</w:t>
       </w:r>
     </w:p>
     <w:p>
       <w:pPr>
-        <w:ind w:left="1440"/>
+        <w:pStyle w:val="ListParagraph"/>
+        <w:numPr>
+          <w:ilvl w:val="0"/>
+          <w:numId w:val="5"/>
+        </w:numPr>
         <w:jc w:val="both"/>
         <w:rPr>
           <w:lang w:val="en-US"/>
@@ -1500,7 +1871,6 @@
     </w:p>
     <w:p>
       <w:pPr>
-        <w:ind w:firstLine="720"/>
         <w:jc w:val="both"/>
         <w:rPr>
           <w:lang w:val="en-US"/>
@@ -1510,18 +1880,130 @@
         <w:rPr>
           <w:lang w:val="en-US"/>
         </w:rPr>
+        <w:t>References:</w:t>
+      </w:r>
+    </w:p>
+    <w:p>
+      <w:pPr>
+        <w:pStyle w:val="EndNoteBibliography"/>
+        <w:spacing w:after="0"/>
+        <w:ind w:left="720" w:hanging="720"/>
+      </w:pPr>
+      <w:r>
+        <w:fldChar w:fldCharType="begin"/>
+      </w:r>
+      <w:r>
+        <w:instrText xml:space="preserve"> ADDIN EN.REFLIST </w:instrText>
+      </w:r>
+      <w:r>
+        <w:fldChar w:fldCharType="separate"/>
+      </w:r>
+      <w:r>
+        <w:t>[1]</w:t>
+      </w:r>
+      <w:r>
         <w:tab/>
-      </w:r>
-    </w:p>
-    <w:p>
-      <w:pPr>
-        <w:pStyle w:val="ListParagraph"/>
-        <w:ind w:left="1440"/>
-        <w:jc w:val="both"/>
-        <w:rPr>
-          <w:lang w:val="en-US"/>
-        </w:rPr>
-      </w:pPr>
+        <w:t xml:space="preserve">B. G. Morgan Quigley, and William D. Smart, </w:t>
+      </w:r>
+      <w:r>
+        <w:rPr>
+          <w:i/>
+        </w:rPr>
+        <w:t>Programming Robots with ROS</w:t>
+      </w:r>
+      <w:r>
+        <w:t>. 2015.</w:t>
+      </w:r>
+    </w:p>
+    <w:p>
+      <w:pPr>
+        <w:pStyle w:val="EndNoteBibliography"/>
+        <w:spacing w:after="0"/>
+        <w:ind w:left="720" w:hanging="720"/>
+      </w:pPr>
+      <w:r>
+        <w:t>[2]</w:t>
+      </w:r>
+      <w:r>
+        <w:tab/>
+      </w:r>
+      <w:r>
+        <w:rPr>
+          <w:i/>
+        </w:rPr>
+        <w:t>ROS Documentation</w:t>
+      </w:r>
+      <w:r>
+        <w:t>.</w:t>
+      </w:r>
+    </w:p>
+    <w:p>
+      <w:pPr>
+        <w:pStyle w:val="EndNoteBibliography"/>
+        <w:spacing w:after="0"/>
+        <w:ind w:left="720" w:hanging="720"/>
+      </w:pPr>
+      <w:r>
+        <w:t>[3]</w:t>
+      </w:r>
+      <w:r>
+        <w:tab/>
+        <w:t xml:space="preserve">Roland Siegwart, Illah R Nourbaksh, </w:t>
+      </w:r>
+      <w:r>
+        <w:rPr>
+          <w:i/>
+        </w:rPr>
+        <w:t>Introduction to Autonomous Mobile Robots</w:t>
+      </w:r>
+      <w:r>
+        <w:t>. MIT Press, 2004.</w:t>
+      </w:r>
+    </w:p>
+    <w:p>
+      <w:pPr>
+        <w:pStyle w:val="EndNoteBibliography"/>
+        <w:spacing w:after="0"/>
+        <w:ind w:left="720" w:hanging="720"/>
+      </w:pPr>
+      <w:r>
+        <w:t>[4]</w:t>
+      </w:r>
+      <w:r>
+        <w:tab/>
+        <w:t xml:space="preserve">R. Szeliski, </w:t>
+      </w:r>
+      <w:r>
+        <w:rPr>
+          <w:i/>
+        </w:rPr>
+        <w:t>Computer Vision: Algorithms and Applications</w:t>
+      </w:r>
+      <w:r>
+        <w:t>. 2010.</w:t>
+      </w:r>
+    </w:p>
+    <w:p>
+      <w:pPr>
+        <w:pStyle w:val="EndNoteBibliography"/>
+        <w:ind w:left="720" w:hanging="720"/>
+      </w:pPr>
+      <w:r>
+        <w:t>[5]</w:t>
+      </w:r>
+      <w:r>
+        <w:tab/>
+        <w:t xml:space="preserve">Richard Hartley, Andrew Zisserman, </w:t>
+      </w:r>
+      <w:r>
+        <w:rPr>
+          <w:i/>
+        </w:rPr>
+        <w:t>Multiple View Geometry in Computer Vision</w:t>
+      </w:r>
+      <w:r>
+        <w:t>, Second ed. Cambridge University Press, 2004.</w:t>
+      </w:r>
     </w:p>
     <w:p>
       <w:pPr>
@@ -1531,6 +2013,12 @@
           <w:lang w:val="en-US"/>
         </w:rPr>
       </w:pPr>
+      <w:r>
+        <w:rPr>
+          <w:lang w:val="en-US"/>
+        </w:rPr>
+        <w:fldChar w:fldCharType="end"/>
+      </w:r>
     </w:p>
     <w:sectPr>
       <w:pgSz w:w="11906" w:h="16838"/>
@@ -1540,6 +2028,31 @@
     </w:sectPr>
   </w:body>
 </w:document>
+</file>
+
+<file path=word/endnotes.xml><?xml version="1.0" encoding="utf-8"?>
+<w:endnotes xmlns:wpc="http://schemas.microsoft.com/office/word/2010/wordprocessingCanvas" xmlns:cx="http://schemas.microsoft.com/office/drawing/2014/chartex" xmlns:cx1="http://schemas.microsoft.com/office/drawing/2015/9/8/chartex" xmlns:cx2="http://schemas.microsoft.com/office/drawing/2015/10/21/chartex" xmlns:cx3="http://schemas.microsoft.com/office/drawing/2016/5/9/chartex" xmlns:cx4="http://schemas.microsoft.com/office/drawing/2016/5/10/chartex" xmlns:cx5="http://schemas.microsoft.com/office/drawing/2016/5/11/chartex" xmlns:cx6="http://schemas.microsoft.com/office/drawing/2016/5/12/chartex" xmlns:cx7="http://schemas.microsoft.com/office/drawing/2016/5/13/chartex" xmlns:cx8="http://schemas.microsoft.com/office/drawing/2016/5/14/chartex" xmlns:mc="http://schemas.openxmlformats.org/markup-compatibility/2006" xmlns:aink="http://schemas.microsoft.com/office/drawing/2016/ink" xmlns:am3d="http://schemas.microsoft.com/office/drawing/2017/model3d" xmlns:o="urn:schemas-microsoft-com:office:office" xmlns:r="http://schemas.openxmlformats.org/officeDocument/2006/relationships" xmlns:m="http://schemas.openxmlformats.org/officeDocument/2006/math" xmlns:v="urn:schemas-microsoft-com:vml" xmlns:wp14="http://schemas.microsoft.com/office/word/2010/wordprocessingDrawing" xmlns:wp="http://schemas.openxmlformats.org/drawingml/2006/wordprocessingDrawing" xmlns:w10="urn:schemas-microsoft-com:office:word" xmlns:w="http://schemas.openxmlformats.org/wordprocessingml/2006/main" xmlns:w14="http://schemas.microsoft.com/office/word/2010/wordml" xmlns:w15="http://schemas.microsoft.com/office/word/2012/wordml" xmlns:w16cid="http://schemas.microsoft.com/office/word/2016/wordml/cid" xmlns:w16se="http://schemas.microsoft.com/office/word/2015/wordml/symex" xmlns:wpg="http://schemas.microsoft.com/office/word/2010/wordprocessingGroup" xmlns:wpi="http://schemas.microsoft.com/office/word/2010/wordprocessingInk" xmlns:wne="http://schemas.microsoft.com/office/word/2006/wordml" xmlns:wps="http://schemas.microsoft.com/office/word/2010/wordprocessingShape" mc:Ignorable="w14 w15 w16se w16cid wp14">
+  <w:endnote w:type="separator" w:id="-1">
+    <w:p>
+      <w:pPr>
+        <w:spacing w:after="0" w:line="240" w:lineRule="auto"/>
+      </w:pPr>
+      <w:r>
+        <w:separator/>
+      </w:r>
+    </w:p>
+  </w:endnote>
+  <w:endnote w:type="continuationSeparator" w:id="0">
+    <w:p>
+      <w:pPr>
+        <w:spacing w:after="0" w:line="240" w:lineRule="auto"/>
+      </w:pPr>
+      <w:r>
+        <w:continuationSeparator/>
+      </w:r>
+    </w:p>
+  </w:endnote>
+</w:endnotes>
 </file>
 
 <file path=word/footer1.xml><?xml version="1.0" encoding="utf-8"?>
@@ -1569,7 +2082,75 @@
 </w:ftr>
 </file>
 
+<file path=word/footnotes.xml><?xml version="1.0" encoding="utf-8"?>
+<w:footnotes xmlns:wpc="http://schemas.microsoft.com/office/word/2010/wordprocessingCanvas" xmlns:cx="http://schemas.microsoft.com/office/drawing/2014/chartex" xmlns:cx1="http://schemas.microsoft.com/office/drawing/2015/9/8/chartex" xmlns:cx2="http://schemas.microsoft.com/office/drawing/2015/10/21/chartex" xmlns:cx3="http://schemas.microsoft.com/office/drawing/2016/5/9/chartex" xmlns:cx4="http://schemas.microsoft.com/office/drawing/2016/5/10/chartex" xmlns:cx5="http://schemas.microsoft.com/office/drawing/2016/5/11/chartex" xmlns:cx6="http://schemas.microsoft.com/office/drawing/2016/5/12/chartex" xmlns:cx7="http://schemas.microsoft.com/office/drawing/2016/5/13/chartex" xmlns:cx8="http://schemas.microsoft.com/office/drawing/2016/5/14/chartex" xmlns:mc="http://schemas.openxmlformats.org/markup-compatibility/2006" xmlns:aink="http://schemas.microsoft.com/office/drawing/2016/ink" xmlns:am3d="http://schemas.microsoft.com/office/drawing/2017/model3d" xmlns:o="urn:schemas-microsoft-com:office:office" xmlns:r="http://schemas.openxmlformats.org/officeDocument/2006/relationships" xmlns:m="http://schemas.openxmlformats.org/officeDocument/2006/math" xmlns:v="urn:schemas-microsoft-com:vml" xmlns:wp14="http://schemas.microsoft.com/office/word/2010/wordprocessingDrawing" xmlns:wp="http://schemas.openxmlformats.org/drawingml/2006/wordprocessingDrawing" xmlns:w10="urn:schemas-microsoft-com:office:word" xmlns:w="http://schemas.openxmlformats.org/wordprocessingml/2006/main" xmlns:w14="http://schemas.microsoft.com/office/word/2010/wordml" xmlns:w15="http://schemas.microsoft.com/office/word/2012/wordml" xmlns:w16cid="http://schemas.microsoft.com/office/word/2016/wordml/cid" xmlns:w16se="http://schemas.microsoft.com/office/word/2015/wordml/symex" xmlns:wpg="http://schemas.microsoft.com/office/word/2010/wordprocessingGroup" xmlns:wpi="http://schemas.microsoft.com/office/word/2010/wordprocessingInk" xmlns:wne="http://schemas.microsoft.com/office/word/2006/wordml" xmlns:wps="http://schemas.microsoft.com/office/word/2010/wordprocessingShape" mc:Ignorable="w14 w15 w16se w16cid wp14">
+  <w:footnote w:type="separator" w:id="-1">
+    <w:p>
+      <w:pPr>
+        <w:spacing w:after="0" w:line="240" w:lineRule="auto"/>
+      </w:pPr>
+      <w:r>
+        <w:separator/>
+      </w:r>
+    </w:p>
+  </w:footnote>
+  <w:footnote w:type="continuationSeparator" w:id="0">
+    <w:p>
+      <w:pPr>
+        <w:spacing w:after="0" w:line="240" w:lineRule="auto"/>
+      </w:pPr>
+      <w:r>
+        <w:continuationSeparator/>
+      </w:r>
+    </w:p>
+  </w:footnote>
+</w:footnotes>
+</file>
+
 <file path=word/header1.xml><?xml version="1.0" encoding="utf-8"?>
+<w:hdr xmlns:wpc="http://schemas.microsoft.com/office/word/2010/wordprocessingCanvas" xmlns:cx="http://schemas.microsoft.com/office/drawing/2014/chartex" xmlns:cx1="http://schemas.microsoft.com/office/drawing/2015/9/8/chartex" xmlns:cx2="http://schemas.microsoft.com/office/drawing/2015/10/21/chartex" xmlns:cx3="http://schemas.microsoft.com/office/drawing/2016/5/9/chartex" xmlns:cx4="http://schemas.microsoft.com/office/drawing/2016/5/10/chartex" xmlns:cx5="http://schemas.microsoft.com/office/drawing/2016/5/11/chartex" xmlns:cx6="http://schemas.microsoft.com/office/drawing/2016/5/12/chartex" xmlns:cx7="http://schemas.microsoft.com/office/drawing/2016/5/13/chartex" xmlns:cx8="http://schemas.microsoft.com/office/drawing/2016/5/14/chartex" xmlns:mc="http://schemas.openxmlformats.org/markup-compatibility/2006" xmlns:aink="http://schemas.microsoft.com/office/drawing/2016/ink" xmlns:am3d="http://schemas.microsoft.com/office/drawing/2017/model3d" xmlns:o="urn:schemas-microsoft-com:office:office" xmlns:r="http://schemas.openxmlformats.org/officeDocument/2006/relationships" xmlns:m="http://schemas.openxmlformats.org/officeDocument/2006/math" xmlns:v="urn:schemas-microsoft-com:vml" xmlns:wp14="http://schemas.microsoft.com/office/word/2010/wordprocessingDrawing" xmlns:wp="http://schemas.openxmlformats.org/drawingml/2006/wordprocessingDrawing" xmlns:w10="urn:schemas-microsoft-com:office:word" xmlns:w="http://schemas.openxmlformats.org/wordprocessingml/2006/main" xmlns:w14="http://schemas.microsoft.com/office/word/2010/wordml" xmlns:w15="http://schemas.microsoft.com/office/word/2012/wordml" xmlns:w16cid="http://schemas.microsoft.com/office/word/2016/wordml/cid" xmlns:w16se="http://schemas.microsoft.com/office/word/2015/wordml/symex" xmlns:wpg="http://schemas.microsoft.com/office/word/2010/wordprocessingGroup" xmlns:wpi="http://schemas.microsoft.com/office/word/2010/wordprocessingInk" xmlns:wne="http://schemas.microsoft.com/office/word/2006/wordml" xmlns:wps="http://schemas.microsoft.com/office/word/2010/wordprocessingShape" mc:Ignorable="w14 w15 w16se w16cid wp14">
+  <w:p>
+    <w:pPr>
+      <w:pStyle w:val="Header"/>
+      <w:jc w:val="right"/>
+      <w:rPr>
+        <w:sz w:val="20"/>
+        <w:szCs w:val="20"/>
+        <w:lang w:val="en-US"/>
+      </w:rPr>
+    </w:pPr>
+    <w:r>
+      <w:rPr>
+        <w:sz w:val="20"/>
+        <w:szCs w:val="20"/>
+        <w:lang w:val="en-US"/>
+      </w:rPr>
+      <w:t>Lab 3 Report</w:t>
+    </w:r>
+  </w:p>
+  <w:p>
+    <w:pPr>
+      <w:pStyle w:val="Header"/>
+      <w:jc w:val="right"/>
+      <w:rPr>
+        <w:sz w:val="20"/>
+        <w:szCs w:val="20"/>
+        <w:lang w:val="en-US"/>
+      </w:rPr>
+    </w:pPr>
+    <w:r>
+      <w:rPr>
+        <w:sz w:val="20"/>
+        <w:szCs w:val="20"/>
+        <w:lang w:val="en-US"/>
+      </w:rPr>
+      <w:t>ENGN 6623 – Robotics</w:t>
+    </w:r>
+  </w:p>
+</w:hdr>
+</file>
+
+<file path=word/header2.xml><?xml version="1.0" encoding="utf-8"?>
 <w:hdr xmlns:wpc="http://schemas.microsoft.com/office/word/2010/wordprocessingCanvas" xmlns:cx="http://schemas.microsoft.com/office/drawing/2014/chartex" xmlns:cx1="http://schemas.microsoft.com/office/drawing/2015/9/8/chartex" xmlns:cx2="http://schemas.microsoft.com/office/drawing/2015/10/21/chartex" xmlns:cx3="http://schemas.microsoft.com/office/drawing/2016/5/9/chartex" xmlns:cx4="http://schemas.microsoft.com/office/drawing/2016/5/10/chartex" xmlns:cx5="http://schemas.microsoft.com/office/drawing/2016/5/11/chartex" xmlns:cx6="http://schemas.microsoft.com/office/drawing/2016/5/12/chartex" xmlns:cx7="http://schemas.microsoft.com/office/drawing/2016/5/13/chartex" xmlns:cx8="http://schemas.microsoft.com/office/drawing/2016/5/14/chartex" xmlns:mc="http://schemas.openxmlformats.org/markup-compatibility/2006" xmlns:aink="http://schemas.microsoft.com/office/drawing/2016/ink" xmlns:am3d="http://schemas.microsoft.com/office/drawing/2017/model3d" xmlns:o="urn:schemas-microsoft-com:office:office" xmlns:r="http://schemas.openxmlformats.org/officeDocument/2006/relationships" xmlns:m="http://schemas.openxmlformats.org/officeDocument/2006/math" xmlns:v="urn:schemas-microsoft-com:vml" xmlns:wp14="http://schemas.microsoft.com/office/word/2010/wordprocessingDrawing" xmlns:wp="http://schemas.openxmlformats.org/drawingml/2006/wordprocessingDrawing" xmlns:w10="urn:schemas-microsoft-com:office:word" xmlns:w="http://schemas.openxmlformats.org/wordprocessingml/2006/main" xmlns:w14="http://schemas.microsoft.com/office/word/2010/wordml" xmlns:w15="http://schemas.microsoft.com/office/word/2012/wordml" xmlns:w16cid="http://schemas.microsoft.com/office/word/2016/wordml/cid" xmlns:w16se="http://schemas.microsoft.com/office/word/2015/wordml/symex" xmlns:wpg="http://schemas.microsoft.com/office/word/2010/wordprocessingGroup" xmlns:wpi="http://schemas.microsoft.com/office/word/2010/wordprocessingInk" xmlns:wne="http://schemas.microsoft.com/office/word/2006/wordml" xmlns:wps="http://schemas.microsoft.com/office/word/2010/wordprocessingShape" mc:Ignorable="w14 w15 w16se w16cid wp14">
   <w:p>
     <w:pPr>
@@ -1637,10 +2218,236 @@
 <file path=word/numbering.xml><?xml version="1.0" encoding="utf-8"?>
 <w:numbering xmlns:wpc="http://schemas.microsoft.com/office/word/2010/wordprocessingCanvas" xmlns:cx="http://schemas.microsoft.com/office/drawing/2014/chartex" xmlns:cx1="http://schemas.microsoft.com/office/drawing/2015/9/8/chartex" xmlns:cx2="http://schemas.microsoft.com/office/drawing/2015/10/21/chartex" xmlns:cx3="http://schemas.microsoft.com/office/drawing/2016/5/9/chartex" xmlns:cx4="http://schemas.microsoft.com/office/drawing/2016/5/10/chartex" xmlns:cx5="http://schemas.microsoft.com/office/drawing/2016/5/11/chartex" xmlns:cx6="http://schemas.microsoft.com/office/drawing/2016/5/12/chartex" xmlns:cx7="http://schemas.microsoft.com/office/drawing/2016/5/13/chartex" xmlns:cx8="http://schemas.microsoft.com/office/drawing/2016/5/14/chartex" xmlns:mc="http://schemas.openxmlformats.org/markup-compatibility/2006" xmlns:aink="http://schemas.microsoft.com/office/drawing/2016/ink" xmlns:am3d="http://schemas.microsoft.com/office/drawing/2017/model3d" xmlns:o="urn:schemas-microsoft-com:office:office" xmlns:r="http://schemas.openxmlformats.org/officeDocument/2006/relationships" xmlns:m="http://schemas.openxmlformats.org/officeDocument/2006/math" xmlns:v="urn:schemas-microsoft-com:vml" xmlns:wp14="http://schemas.microsoft.com/office/word/2010/wordprocessingDrawing" xmlns:wp="http://schemas.openxmlformats.org/drawingml/2006/wordprocessingDrawing" xmlns:w10="urn:schemas-microsoft-com:office:word" xmlns:w="http://schemas.openxmlformats.org/wordprocessingml/2006/main" xmlns:w14="http://schemas.microsoft.com/office/word/2010/wordml" xmlns:w15="http://schemas.microsoft.com/office/word/2012/wordml" xmlns:w16cid="http://schemas.microsoft.com/office/word/2016/wordml/cid" xmlns:w16se="http://schemas.microsoft.com/office/word/2015/wordml/symex" xmlns:wpg="http://schemas.microsoft.com/office/word/2010/wordprocessingGroup" xmlns:wpi="http://schemas.microsoft.com/office/word/2010/wordprocessingInk" xmlns:wne="http://schemas.microsoft.com/office/word/2006/wordml" xmlns:wps="http://schemas.microsoft.com/office/word/2010/wordprocessingShape" mc:Ignorable="w14 w15 w16se w16cid wp14">
   <w:abstractNum w:abstractNumId="0" w15:restartNumberingAfterBreak="0">
+    <w:nsid w:val="0B6C6E55"/>
+    <w:multiLevelType w:val="hybridMultilevel"/>
+    <w:tmpl w:val="7B8C161E"/>
+    <w:lvl w:ilvl="0" w:tplc="40090001">
+      <w:start w:val="1"/>
+      <w:numFmt w:val="bullet"/>
+      <w:lvlText w:val=""/>
+      <w:lvlJc w:val="left"/>
+      <w:pPr>
+        <w:ind w:left="1440" w:hanging="360"/>
+      </w:pPr>
+      <w:rPr>
+        <w:rFonts w:ascii="Symbol" w:hAnsi="Symbol" w:hint="default"/>
+      </w:rPr>
+    </w:lvl>
+    <w:lvl w:ilvl="1" w:tplc="40090003" w:tentative="1">
+      <w:start w:val="1"/>
+      <w:numFmt w:val="bullet"/>
+      <w:lvlText w:val="o"/>
+      <w:lvlJc w:val="left"/>
+      <w:pPr>
+        <w:ind w:left="2160" w:hanging="360"/>
+      </w:pPr>
+      <w:rPr>
+        <w:rFonts w:ascii="Courier New" w:hAnsi="Courier New" w:cs="Courier New" w:hint="default"/>
+      </w:rPr>
+    </w:lvl>
+    <w:lvl w:ilvl="2" w:tplc="40090005" w:tentative="1">
+      <w:start w:val="1"/>
+      <w:numFmt w:val="bullet"/>
+      <w:lvlText w:val=""/>
+      <w:lvlJc w:val="left"/>
+      <w:pPr>
+        <w:ind w:left="2880" w:hanging="360"/>
+      </w:pPr>
+      <w:rPr>
+        <w:rFonts w:ascii="Wingdings" w:hAnsi="Wingdings" w:hint="default"/>
+      </w:rPr>
+    </w:lvl>
+    <w:lvl w:ilvl="3" w:tplc="40090001" w:tentative="1">
+      <w:start w:val="1"/>
+      <w:numFmt w:val="bullet"/>
+      <w:lvlText w:val=""/>
+      <w:lvlJc w:val="left"/>
+      <w:pPr>
+        <w:ind w:left="3600" w:hanging="360"/>
+      </w:pPr>
+      <w:rPr>
+        <w:rFonts w:ascii="Symbol" w:hAnsi="Symbol" w:hint="default"/>
+      </w:rPr>
+    </w:lvl>
+    <w:lvl w:ilvl="4" w:tplc="40090003" w:tentative="1">
+      <w:start w:val="1"/>
+      <w:numFmt w:val="bullet"/>
+      <w:lvlText w:val="o"/>
+      <w:lvlJc w:val="left"/>
+      <w:pPr>
+        <w:ind w:left="4320" w:hanging="360"/>
+      </w:pPr>
+      <w:rPr>
+        <w:rFonts w:ascii="Courier New" w:hAnsi="Courier New" w:cs="Courier New" w:hint="default"/>
+      </w:rPr>
+    </w:lvl>
+    <w:lvl w:ilvl="5" w:tplc="40090005" w:tentative="1">
+      <w:start w:val="1"/>
+      <w:numFmt w:val="bullet"/>
+      <w:lvlText w:val=""/>
+      <w:lvlJc w:val="left"/>
+      <w:pPr>
+        <w:ind w:left="5040" w:hanging="360"/>
+      </w:pPr>
+      <w:rPr>
+        <w:rFonts w:ascii="Wingdings" w:hAnsi="Wingdings" w:hint="default"/>
+      </w:rPr>
+    </w:lvl>
+    <w:lvl w:ilvl="6" w:tplc="40090001" w:tentative="1">
+      <w:start w:val="1"/>
+      <w:numFmt w:val="bullet"/>
+      <w:lvlText w:val=""/>
+      <w:lvlJc w:val="left"/>
+      <w:pPr>
+        <w:ind w:left="5760" w:hanging="360"/>
+      </w:pPr>
+      <w:rPr>
+        <w:rFonts w:ascii="Symbol" w:hAnsi="Symbol" w:hint="default"/>
+      </w:rPr>
+    </w:lvl>
+    <w:lvl w:ilvl="7" w:tplc="40090003" w:tentative="1">
+      <w:start w:val="1"/>
+      <w:numFmt w:val="bullet"/>
+      <w:lvlText w:val="o"/>
+      <w:lvlJc w:val="left"/>
+      <w:pPr>
+        <w:ind w:left="6480" w:hanging="360"/>
+      </w:pPr>
+      <w:rPr>
+        <w:rFonts w:ascii="Courier New" w:hAnsi="Courier New" w:cs="Courier New" w:hint="default"/>
+      </w:rPr>
+    </w:lvl>
+    <w:lvl w:ilvl="8" w:tplc="40090005" w:tentative="1">
+      <w:start w:val="1"/>
+      <w:numFmt w:val="bullet"/>
+      <w:lvlText w:val=""/>
+      <w:lvlJc w:val="left"/>
+      <w:pPr>
+        <w:ind w:left="7200" w:hanging="360"/>
+      </w:pPr>
+      <w:rPr>
+        <w:rFonts w:ascii="Wingdings" w:hAnsi="Wingdings" w:hint="default"/>
+      </w:rPr>
+    </w:lvl>
+  </w:abstractNum>
+  <w:abstractNum w:abstractNumId="1" w15:restartNumberingAfterBreak="0">
+    <w:nsid w:val="1AC81F42"/>
+    <w:multiLevelType w:val="hybridMultilevel"/>
+    <w:tmpl w:val="BD3C608C"/>
+    <w:lvl w:ilvl="0" w:tplc="40090001">
+      <w:start w:val="1"/>
+      <w:numFmt w:val="bullet"/>
+      <w:lvlText w:val=""/>
+      <w:lvlJc w:val="left"/>
+      <w:pPr>
+        <w:ind w:left="1440" w:hanging="360"/>
+      </w:pPr>
+      <w:rPr>
+        <w:rFonts w:ascii="Symbol" w:hAnsi="Symbol" w:hint="default"/>
+      </w:rPr>
+    </w:lvl>
+    <w:lvl w:ilvl="1" w:tplc="40090003" w:tentative="1">
+      <w:start w:val="1"/>
+      <w:numFmt w:val="bullet"/>
+      <w:lvlText w:val="o"/>
+      <w:lvlJc w:val="left"/>
+      <w:pPr>
+        <w:ind w:left="2160" w:hanging="360"/>
+      </w:pPr>
+      <w:rPr>
+        <w:rFonts w:ascii="Courier New" w:hAnsi="Courier New" w:cs="Courier New" w:hint="default"/>
+      </w:rPr>
+    </w:lvl>
+    <w:lvl w:ilvl="2" w:tplc="40090005" w:tentative="1">
+      <w:start w:val="1"/>
+      <w:numFmt w:val="bullet"/>
+      <w:lvlText w:val=""/>
+      <w:lvlJc w:val="left"/>
+      <w:pPr>
+        <w:ind w:left="2880" w:hanging="360"/>
+      </w:pPr>
+      <w:rPr>
+        <w:rFonts w:ascii="Wingdings" w:hAnsi="Wingdings" w:hint="default"/>
+      </w:rPr>
+    </w:lvl>
+    <w:lvl w:ilvl="3" w:tplc="40090001" w:tentative="1">
+      <w:start w:val="1"/>
+      <w:numFmt w:val="bullet"/>
+      <w:lvlText w:val=""/>
+      <w:lvlJc w:val="left"/>
+      <w:pPr>
+        <w:ind w:left="3600" w:hanging="360"/>
+      </w:pPr>
+      <w:rPr>
+        <w:rFonts w:ascii="Symbol" w:hAnsi="Symbol" w:hint="default"/>
+      </w:rPr>
+    </w:lvl>
+    <w:lvl w:ilvl="4" w:tplc="40090003" w:tentative="1">
+      <w:start w:val="1"/>
+      <w:numFmt w:val="bullet"/>
+      <w:lvlText w:val="o"/>
+      <w:lvlJc w:val="left"/>
+      <w:pPr>
+        <w:ind w:left="4320" w:hanging="360"/>
+      </w:pPr>
+      <w:rPr>
+        <w:rFonts w:ascii="Courier New" w:hAnsi="Courier New" w:cs="Courier New" w:hint="default"/>
+      </w:rPr>
+    </w:lvl>
+    <w:lvl w:ilvl="5" w:tplc="40090005" w:tentative="1">
+      <w:start w:val="1"/>
+      <w:numFmt w:val="bullet"/>
+      <w:lvlText w:val=""/>
+      <w:lvlJc w:val="left"/>
+      <w:pPr>
+        <w:ind w:left="5040" w:hanging="360"/>
+      </w:pPr>
+      <w:rPr>
+        <w:rFonts w:ascii="Wingdings" w:hAnsi="Wingdings" w:hint="default"/>
+      </w:rPr>
+    </w:lvl>
+    <w:lvl w:ilvl="6" w:tplc="40090001" w:tentative="1">
+      <w:start w:val="1"/>
+      <w:numFmt w:val="bullet"/>
+      <w:lvlText w:val=""/>
+      <w:lvlJc w:val="left"/>
+      <w:pPr>
+        <w:ind w:left="5760" w:hanging="360"/>
+      </w:pPr>
+      <w:rPr>
+        <w:rFonts w:ascii="Symbol" w:hAnsi="Symbol" w:hint="default"/>
+      </w:rPr>
+    </w:lvl>
+    <w:lvl w:ilvl="7" w:tplc="40090003" w:tentative="1">
+      <w:start w:val="1"/>
+      <w:numFmt w:val="bullet"/>
+      <w:lvlText w:val="o"/>
+      <w:lvlJc w:val="left"/>
+      <w:pPr>
+        <w:ind w:left="6480" w:hanging="360"/>
+      </w:pPr>
+      <w:rPr>
+        <w:rFonts w:ascii="Courier New" w:hAnsi="Courier New" w:cs="Courier New" w:hint="default"/>
+      </w:rPr>
+    </w:lvl>
+    <w:lvl w:ilvl="8" w:tplc="40090005" w:tentative="1">
+      <w:start w:val="1"/>
+      <w:numFmt w:val="bullet"/>
+      <w:lvlText w:val=""/>
+      <w:lvlJc w:val="left"/>
+      <w:pPr>
+        <w:ind w:left="7200" w:hanging="360"/>
+      </w:pPr>
+      <w:rPr>
+        <w:rFonts w:ascii="Wingdings" w:hAnsi="Wingdings" w:hint="default"/>
+      </w:rPr>
+    </w:lvl>
+  </w:abstractNum>
+  <w:abstractNum w:abstractNumId="2" w15:restartNumberingAfterBreak="0">
     <w:nsid w:val="4BDE4084"/>
     <w:multiLevelType w:val="hybridMultilevel"/>
-    <w:tmpl w:val="ABC04EDA"/>
-    <w:lvl w:ilvl="0" w:tplc="6EDEA1B0">
+    <w:tmpl w:val="75465C46"/>
+    <w:lvl w:ilvl="0" w:tplc="5CA6A6D4">
       <w:start w:val="1"/>
       <w:numFmt w:val="decimal"/>
       <w:lvlText w:val="%1."/>
@@ -1725,7 +2532,7 @@
       </w:pPr>
     </w:lvl>
   </w:abstractNum>
-  <w:abstractNum w:abstractNumId="1" w15:restartNumberingAfterBreak="0">
+  <w:abstractNum w:abstractNumId="3" w15:restartNumberingAfterBreak="0">
     <w:nsid w:val="50FE5EF6"/>
     <w:multiLevelType w:val="hybridMultilevel"/>
     <w:tmpl w:val="D10C4B70"/>
@@ -1838,7 +2645,7 @@
       </w:rPr>
     </w:lvl>
   </w:abstractNum>
-  <w:abstractNum w:abstractNumId="2" w15:restartNumberingAfterBreak="0">
+  <w:abstractNum w:abstractNumId="4" w15:restartNumberingAfterBreak="0">
     <w:nsid w:val="78E828E8"/>
     <w:multiLevelType w:val="hybridMultilevel"/>
     <w:tmpl w:val="ECE0D616"/>
@@ -1952,13 +2759,19 @@
     </w:lvl>
   </w:abstractNum>
   <w:num w:numId="1">
-    <w:abstractNumId w:val="0"/>
+    <w:abstractNumId w:val="2"/>
   </w:num>
   <w:num w:numId="2">
-    <w:abstractNumId w:val="2"/>
+    <w:abstractNumId w:val="4"/>
   </w:num>
   <w:num w:numId="3">
+    <w:abstractNumId w:val="3"/>
+  </w:num>
+  <w:num w:numId="4">
     <w:abstractNumId w:val="1"/>
+  </w:num>
+  <w:num w:numId="5">
+    <w:abstractNumId w:val="0"/>
   </w:num>
 </w:numbering>
 </file>
@@ -2391,6 +3204,7 @@
   <w:style w:type="paragraph" w:styleId="ListParagraph">
     <w:name w:val="List Paragraph"/>
     <w:basedOn w:val="Normal"/>
+    <w:link w:val="ListParagraphChar"/>
     <w:uiPriority w:val="34"/>
     <w:qFormat/>
     <w:rsid w:val="00EE5ED1"/>
@@ -2515,6 +3329,65 @@
     <w:rPr>
       <w:rFonts w:ascii="Times New Roman" w:eastAsia="MS Minngs" w:hAnsi="Times New Roman" w:cs="Times New Roman"/>
       <w:lang w:val="en-AU" w:bidi="ar-SA"/>
+    </w:rPr>
+  </w:style>
+  <w:style w:type="paragraph" w:customStyle="1" w:styleId="EndNoteBibliographyTitle">
+    <w:name w:val="EndNote Bibliography Title"/>
+    <w:basedOn w:val="Normal"/>
+    <w:link w:val="EndNoteBibliographyTitleChar"/>
+    <w:rsid w:val="00B371E2"/>
+    <w:pPr>
+      <w:spacing w:after="0"/>
+      <w:jc w:val="center"/>
+    </w:pPr>
+    <w:rPr>
+      <w:rFonts w:cs="Helvetica"/>
+      <w:noProof/>
+      <w:lang w:val="en-US"/>
+    </w:rPr>
+  </w:style>
+  <w:style w:type="character" w:customStyle="1" w:styleId="ListParagraphChar">
+    <w:name w:val="List Paragraph Char"/>
+    <w:basedOn w:val="DefaultParagraphFont"/>
+    <w:link w:val="ListParagraph"/>
+    <w:uiPriority w:val="34"/>
+    <w:rsid w:val="00B371E2"/>
+  </w:style>
+  <w:style w:type="character" w:customStyle="1" w:styleId="EndNoteBibliographyTitleChar">
+    <w:name w:val="EndNote Bibliography Title Char"/>
+    <w:basedOn w:val="ListParagraphChar"/>
+    <w:link w:val="EndNoteBibliographyTitle"/>
+    <w:rsid w:val="00B371E2"/>
+    <w:rPr>
+      <w:rFonts w:cs="Helvetica"/>
+      <w:noProof/>
+      <w:lang w:val="en-US"/>
+    </w:rPr>
+  </w:style>
+  <w:style w:type="paragraph" w:customStyle="1" w:styleId="EndNoteBibliography">
+    <w:name w:val="EndNote Bibliography"/>
+    <w:basedOn w:val="Normal"/>
+    <w:link w:val="EndNoteBibliographyChar"/>
+    <w:rsid w:val="00B371E2"/>
+    <w:pPr>
+      <w:spacing w:line="240" w:lineRule="auto"/>
+      <w:jc w:val="both"/>
+    </w:pPr>
+    <w:rPr>
+      <w:rFonts w:cs="Helvetica"/>
+      <w:noProof/>
+      <w:lang w:val="en-US"/>
+    </w:rPr>
+  </w:style>
+  <w:style w:type="character" w:customStyle="1" w:styleId="EndNoteBibliographyChar">
+    <w:name w:val="EndNote Bibliography Char"/>
+    <w:basedOn w:val="ListParagraphChar"/>
+    <w:link w:val="EndNoteBibliography"/>
+    <w:rsid w:val="00B371E2"/>
+    <w:rPr>
+      <w:rFonts w:cs="Helvetica"/>
+      <w:noProof/>
+      <w:lang w:val="en-US"/>
     </w:rPr>
   </w:style>
 </w:styles>

</xml_diff>